<commit_message>
views almost complete, login signup functionality, dependency injection etc
</commit_message>
<xml_diff>
--- a/Documentation.docx
+++ b/Documentation.docx
@@ -3,20 +3,231 @@
 <w:document xmlns:wpc="http://schemas.microsoft.com/office/word/2010/wordprocessingCanvas" xmlns:cx="http://schemas.microsoft.com/office/drawing/2014/chartex" xmlns:mc="http://schemas.openxmlformats.org/markup-compatibility/2006" xmlns:o="urn:schemas-microsoft-com:office:office" xmlns:r="http://schemas.openxmlformats.org/officeDocument/2006/relationships" xmlns:m="http://schemas.openxmlformats.org/officeDocument/2006/math" xmlns:v="urn:schemas-microsoft-com:vml" xmlns:wp14="http://schemas.microsoft.com/office/word/2010/wordprocessingDrawing" xmlns:wp="http://schemas.openxmlformats.org/drawingml/2006/wordprocessingDrawing" xmlns:w10="urn:schemas-microsoft-com:office:word" xmlns:w="http://schemas.openxmlformats.org/wordprocessingml/2006/main" xmlns:w14="http://schemas.microsoft.com/office/word/2010/wordml" xmlns:w15="http://schemas.microsoft.com/office/word/2012/wordml" xmlns:w16se="http://schemas.microsoft.com/office/word/2015/wordml/symex" xmlns:wpg="http://schemas.microsoft.com/office/word/2010/wordprocessingGroup" xmlns:wpi="http://schemas.microsoft.com/office/word/2010/wordprocessingInk" xmlns:wne="http://schemas.microsoft.com/office/word/2006/wordml" xmlns:wps="http://schemas.microsoft.com/office/word/2010/wordprocessingShape" mc:Ignorable="w14 w15 w16se wp14">
   <w:body>
     <w:p>
-      <w:r>
-        <w:t>This doc is created</w:t>
+      <w:pPr>
+        <w:jc w:val="center"/>
+        <w:rPr>
+          <w:b/>
+          <w:sz w:val="36"/>
+        </w:rPr>
+      </w:pPr>
+      <w:r>
+        <w:rPr>
+          <w:b/>
+          <w:sz w:val="36"/>
+        </w:rPr>
+        <w:t>Views</w:t>
+      </w:r>
+    </w:p>
+    <w:p>
+      <w:pPr>
+        <w:jc w:val="center"/>
+      </w:pPr>
+      <w:r>
+        <w:rPr>
+          <w:b/>
+          <w:sz w:val="36"/>
+          <w:highlight w:val="yellow"/>
+        </w:rPr>
+        <w:t>Home Page Before Signup/Login</w:t>
+      </w:r>
+    </w:p>
+    <w:p>
+      <w:pPr>
+        <w:pStyle w:val="ListParagraph"/>
+        <w:numPr>
+          <w:ilvl w:val="0"/>
+          <w:numId w:val="1"/>
+        </w:numPr>
+      </w:pPr>
+      <w:proofErr w:type="spellStart"/>
+      <w:r>
+        <w:t>Navbar</w:t>
+      </w:r>
+      <w:proofErr w:type="spellEnd"/>
+      <w:r>
+        <w:t xml:space="preserve"> is made as a </w:t>
+      </w:r>
+      <w:r>
+        <w:t>partial view and called as layout section in layout page</w:t>
+      </w:r>
+    </w:p>
+    <w:p>
+      <w:pPr>
+        <w:pStyle w:val="ListParagraph"/>
+        <w:numPr>
+          <w:ilvl w:val="0"/>
+          <w:numId w:val="1"/>
+        </w:numPr>
+      </w:pPr>
+      <w:r>
+        <w:t>signup login butto</w:t>
+      </w:r>
+      <w:r>
+        <w:t>ns are added as layout sections</w:t>
+      </w:r>
+    </w:p>
+    <w:p>
+      <w:pPr>
+        <w:pStyle w:val="ListParagraph"/>
+        <w:numPr>
+          <w:ilvl w:val="0"/>
+          <w:numId w:val="1"/>
+        </w:numPr>
+      </w:pPr>
+      <w:proofErr w:type="spellStart"/>
+      <w:r>
+        <w:t>AlbumTitleSection</w:t>
+      </w:r>
+      <w:proofErr w:type="spellEnd"/>
+      <w:r>
+        <w:t xml:space="preserve"> </w:t>
+      </w:r>
+      <w:r>
+        <w:t>is made a partial view and called as layout section in layout page</w:t>
       </w:r>
       <w:bookmarkStart w:id="0" w:name="_GoBack"/>
       <w:bookmarkEnd w:id="0"/>
     </w:p>
+    <w:p>
+      <w:pPr>
+        <w:pStyle w:val="ListParagraph"/>
+        <w:numPr>
+          <w:ilvl w:val="0"/>
+          <w:numId w:val="1"/>
+        </w:numPr>
+      </w:pPr>
+      <w:r>
+        <w:t xml:space="preserve">Albums is made a </w:t>
+      </w:r>
+      <w:r>
+        <w:t xml:space="preserve">partial view </w:t>
+      </w:r>
+      <w:r>
+        <w:t>and called as layout section in layout page</w:t>
+      </w:r>
+    </w:p>
+    <w:p>
+      <w:pPr>
+        <w:pStyle w:val="ListParagraph"/>
+        <w:numPr>
+          <w:ilvl w:val="0"/>
+          <w:numId w:val="1"/>
+        </w:numPr>
+      </w:pPr>
+      <w:r>
+        <w:t>Footer</w:t>
+      </w:r>
+      <w:r>
+        <w:t xml:space="preserve"> is made a partial view and called as layout section in layout page</w:t>
+      </w:r>
+    </w:p>
+    <w:p>
+      <w:pPr>
+        <w:pStyle w:val="ListParagraph"/>
+      </w:pPr>
+    </w:p>
     <w:sectPr>
       <w:pgSz w:w="12240" w:h="15840"/>
-      <w:pgMar w:top="1440" w:right="1440" w:bottom="1440" w:left="1440" w:header="720" w:footer="720" w:gutter="0"/>
+      <w:pgMar w:top="450" w:right="450" w:bottom="360" w:left="270" w:header="720" w:footer="720" w:gutter="0"/>
       <w:cols w:space="720"/>
       <w:docGrid w:linePitch="360"/>
     </w:sectPr>
   </w:body>
 </w:document>
+</file>
+
+<file path=word/numbering.xml><?xml version="1.0" encoding="utf-8"?>
+<w:numbering xmlns:wpc="http://schemas.microsoft.com/office/word/2010/wordprocessingCanvas" xmlns:cx="http://schemas.microsoft.com/office/drawing/2014/chartex" xmlns:mc="http://schemas.openxmlformats.org/markup-compatibility/2006" xmlns:o="urn:schemas-microsoft-com:office:office" xmlns:r="http://schemas.openxmlformats.org/officeDocument/2006/relationships" xmlns:m="http://schemas.openxmlformats.org/officeDocument/2006/math" xmlns:v="urn:schemas-microsoft-com:vml" xmlns:wp14="http://schemas.microsoft.com/office/word/2010/wordprocessingDrawing" xmlns:wp="http://schemas.openxmlformats.org/drawingml/2006/wordprocessingDrawing" xmlns:w10="urn:schemas-microsoft-com:office:word" xmlns:w="http://schemas.openxmlformats.org/wordprocessingml/2006/main" xmlns:w14="http://schemas.microsoft.com/office/word/2010/wordml" xmlns:w15="http://schemas.microsoft.com/office/word/2012/wordml" xmlns:w16se="http://schemas.microsoft.com/office/word/2015/wordml/symex" xmlns:wpg="http://schemas.microsoft.com/office/word/2010/wordprocessingGroup" xmlns:wpi="http://schemas.microsoft.com/office/word/2010/wordprocessingInk" xmlns:wne="http://schemas.microsoft.com/office/word/2006/wordml" xmlns:wps="http://schemas.microsoft.com/office/word/2010/wordprocessingShape" mc:Ignorable="w14 w15 w16se wp14">
+  <w:abstractNum w:abstractNumId="0" w15:restartNumberingAfterBreak="0">
+    <w:nsid w:val="13C10859"/>
+    <w:multiLevelType w:val="hybridMultilevel"/>
+    <w:tmpl w:val="F7A4FECA"/>
+    <w:lvl w:ilvl="0" w:tplc="0409000F">
+      <w:start w:val="1"/>
+      <w:numFmt w:val="decimal"/>
+      <w:lvlText w:val="%1."/>
+      <w:lvlJc w:val="left"/>
+      <w:pPr>
+        <w:ind w:left="720" w:hanging="360"/>
+      </w:pPr>
+    </w:lvl>
+    <w:lvl w:ilvl="1" w:tplc="04090019" w:tentative="1">
+      <w:start w:val="1"/>
+      <w:numFmt w:val="lowerLetter"/>
+      <w:lvlText w:val="%2."/>
+      <w:lvlJc w:val="left"/>
+      <w:pPr>
+        <w:ind w:left="1440" w:hanging="360"/>
+      </w:pPr>
+    </w:lvl>
+    <w:lvl w:ilvl="2" w:tplc="0409001B" w:tentative="1">
+      <w:start w:val="1"/>
+      <w:numFmt w:val="lowerRoman"/>
+      <w:lvlText w:val="%3."/>
+      <w:lvlJc w:val="right"/>
+      <w:pPr>
+        <w:ind w:left="2160" w:hanging="180"/>
+      </w:pPr>
+    </w:lvl>
+    <w:lvl w:ilvl="3" w:tplc="0409000F" w:tentative="1">
+      <w:start w:val="1"/>
+      <w:numFmt w:val="decimal"/>
+      <w:lvlText w:val="%4."/>
+      <w:lvlJc w:val="left"/>
+      <w:pPr>
+        <w:ind w:left="2880" w:hanging="360"/>
+      </w:pPr>
+    </w:lvl>
+    <w:lvl w:ilvl="4" w:tplc="04090019" w:tentative="1">
+      <w:start w:val="1"/>
+      <w:numFmt w:val="lowerLetter"/>
+      <w:lvlText w:val="%5."/>
+      <w:lvlJc w:val="left"/>
+      <w:pPr>
+        <w:ind w:left="3600" w:hanging="360"/>
+      </w:pPr>
+    </w:lvl>
+    <w:lvl w:ilvl="5" w:tplc="0409001B" w:tentative="1">
+      <w:start w:val="1"/>
+      <w:numFmt w:val="lowerRoman"/>
+      <w:lvlText w:val="%6."/>
+      <w:lvlJc w:val="right"/>
+      <w:pPr>
+        <w:ind w:left="4320" w:hanging="180"/>
+      </w:pPr>
+    </w:lvl>
+    <w:lvl w:ilvl="6" w:tplc="0409000F" w:tentative="1">
+      <w:start w:val="1"/>
+      <w:numFmt w:val="decimal"/>
+      <w:lvlText w:val="%7."/>
+      <w:lvlJc w:val="left"/>
+      <w:pPr>
+        <w:ind w:left="5040" w:hanging="360"/>
+      </w:pPr>
+    </w:lvl>
+    <w:lvl w:ilvl="7" w:tplc="04090019" w:tentative="1">
+      <w:start w:val="1"/>
+      <w:numFmt w:val="lowerLetter"/>
+      <w:lvlText w:val="%8."/>
+      <w:lvlJc w:val="left"/>
+      <w:pPr>
+        <w:ind w:left="5760" w:hanging="360"/>
+      </w:pPr>
+    </w:lvl>
+    <w:lvl w:ilvl="8" w:tplc="0409001B" w:tentative="1">
+      <w:start w:val="1"/>
+      <w:numFmt w:val="lowerRoman"/>
+      <w:lvlText w:val="%9."/>
+      <w:lvlJc w:val="right"/>
+      <w:pPr>
+        <w:ind w:left="6480" w:hanging="180"/>
+      </w:pPr>
+    </w:lvl>
+  </w:abstractNum>
+  <w:num w:numId="1">
+    <w:abstractNumId w:val="0"/>
+  </w:num>
+</w:numbering>
 </file>
 
 <file path=word/styles.xml><?xml version="1.0" encoding="utf-8"?>
@@ -440,6 +651,17 @@
     <w:semiHidden/>
     <w:unhideWhenUsed/>
   </w:style>
+  <w:style w:type="paragraph" w:styleId="ListParagraph">
+    <w:name w:val="List Paragraph"/>
+    <w:basedOn w:val="Normal"/>
+    <w:uiPriority w:val="34"/>
+    <w:qFormat/>
+    <w:rsid w:val="00047BF1"/>
+    <w:pPr>
+      <w:ind w:left="720"/>
+      <w:contextualSpacing/>
+    </w:pPr>
+  </w:style>
 </w:styles>
 </file>
 

</xml_diff>

<commit_message>
ajax (post) implemented in signup page but there are two limitations in it for now, 1) page reloads because i have taken the button type as submit 2) username or email already exists message does not display properly
</commit_message>
<xml_diff>
--- a/Documentation.docx
+++ b/Documentation.docx
@@ -85,8 +85,6 @@
       <w:r>
         <w:t>is made a partial view and called as layout section in layout page</w:t>
       </w:r>
-      <w:bookmarkStart w:id="0" w:name="_GoBack"/>
-      <w:bookmarkEnd w:id="0"/>
     </w:p>
     <w:p>
       <w:pPr>
@@ -100,10 +98,7 @@
         <w:t xml:space="preserve">Albums is made a </w:t>
       </w:r>
       <w:r>
-        <w:t xml:space="preserve">partial view </w:t>
-      </w:r>
-      <w:r>
-        <w:t>and called as layout section in layout page</w:t>
+        <w:t>partial view and called as layout section in layout page</w:t>
       </w:r>
     </w:p>
     <w:p>
@@ -115,16 +110,134 @@
         </w:numPr>
       </w:pPr>
       <w:r>
-        <w:t>Footer</w:t>
-      </w:r>
-      <w:r>
-        <w:t xml:space="preserve"> is made a partial view and called as layout section in layout page</w:t>
-      </w:r>
-    </w:p>
-    <w:p>
-      <w:pPr>
-        <w:pStyle w:val="ListParagraph"/>
-      </w:pPr>
+        <w:t>Footer is made a partial view and called as layout section in layout page</w:t>
+      </w:r>
+    </w:p>
+    <w:p>
+      <w:pPr>
+        <w:pStyle w:val="ListParagraph"/>
+      </w:pPr>
+    </w:p>
+    <w:p>
+      <w:pPr>
+        <w:pStyle w:val="ListParagraph"/>
+      </w:pPr>
+    </w:p>
+    <w:p>
+      <w:pPr>
+        <w:pStyle w:val="ListParagraph"/>
+      </w:pPr>
+    </w:p>
+    <w:p>
+      <w:pPr>
+        <w:pStyle w:val="ListParagraph"/>
+      </w:pPr>
+    </w:p>
+    <w:p>
+      <w:pPr>
+        <w:pStyle w:val="ListParagraph"/>
+      </w:pPr>
+    </w:p>
+    <w:p>
+      <w:pPr>
+        <w:pStyle w:val="ListParagraph"/>
+      </w:pPr>
+      <w:r>
+        <w:t>AJAX (POST)</w:t>
+      </w:r>
+    </w:p>
+    <w:p>
+      <w:pPr>
+        <w:pStyle w:val="ListParagraph"/>
+        <w:numPr>
+          <w:ilvl w:val="0"/>
+          <w:numId w:val="2"/>
+        </w:numPr>
+      </w:pPr>
+      <w:r>
+        <w:t xml:space="preserve">Ajax (post) use krny k </w:t>
+      </w:r>
+      <w:proofErr w:type="spellStart"/>
+      <w:r>
+        <w:t>baawajood</w:t>
+      </w:r>
+      <w:proofErr w:type="spellEnd"/>
+      <w:r>
+        <w:t xml:space="preserve"> </w:t>
+      </w:r>
+      <w:proofErr w:type="spellStart"/>
+      <w:r>
+        <w:t>bhi</w:t>
+      </w:r>
+      <w:proofErr w:type="spellEnd"/>
+      <w:r>
+        <w:t xml:space="preserve"> mera signup page reload </w:t>
+      </w:r>
+      <w:proofErr w:type="spellStart"/>
+      <w:r>
+        <w:t>islie</w:t>
+      </w:r>
+      <w:proofErr w:type="spellEnd"/>
+      <w:r>
+        <w:t xml:space="preserve"> hota </w:t>
+      </w:r>
+      <w:proofErr w:type="spellStart"/>
+      <w:r>
+        <w:t>hai</w:t>
+      </w:r>
+      <w:proofErr w:type="spellEnd"/>
+      <w:r>
+        <w:t xml:space="preserve"> </w:t>
+      </w:r>
+      <w:proofErr w:type="spellStart"/>
+      <w:r>
+        <w:t>ku</w:t>
+      </w:r>
+      <w:proofErr w:type="spellEnd"/>
+      <w:r>
+        <w:t xml:space="preserve"> k me </w:t>
+      </w:r>
+      <w:proofErr w:type="spellStart"/>
+      <w:r>
+        <w:t>ne</w:t>
+      </w:r>
+      <w:proofErr w:type="spellEnd"/>
+      <w:r>
+        <w:t xml:space="preserve"> button type “submit” rkhi hui </w:t>
+      </w:r>
+      <w:proofErr w:type="spellStart"/>
+      <w:r>
+        <w:t>hai</w:t>
+      </w:r>
+      <w:proofErr w:type="spellEnd"/>
+      <w:r>
+        <w:t>.</w:t>
+      </w:r>
+    </w:p>
+    <w:p>
+      <w:pPr>
+        <w:pStyle w:val="ListParagraph"/>
+        <w:numPr>
+          <w:ilvl w:val="0"/>
+          <w:numId w:val="2"/>
+        </w:numPr>
+      </w:pPr>
+      <w:r>
+        <w:t xml:space="preserve">Also, username or email already exists </w:t>
+      </w:r>
+      <w:proofErr w:type="spellStart"/>
+      <w:r>
+        <w:t>wala</w:t>
+      </w:r>
+      <w:proofErr w:type="spellEnd"/>
+      <w:r>
+        <w:t xml:space="preserve"> message ziyada time nai rukta shaiyad.</w:t>
+      </w:r>
+      <w:r>
+        <w:t xml:space="preserve"> (ajax post use krny k baad se)</w:t>
+      </w:r>
+      <w:bookmarkStart w:id="0" w:name="_GoBack"/>
+      <w:bookmarkEnd w:id="0"/>
     </w:p>
     <w:sectPr>
       <w:pgSz w:w="12240" w:h="15840"/>
@@ -224,8 +337,124 @@
       </w:pPr>
     </w:lvl>
   </w:abstractNum>
+  <w:abstractNum w:abstractNumId="1" w15:restartNumberingAfterBreak="0">
+    <w:nsid w:val="795921B6"/>
+    <w:multiLevelType w:val="hybridMultilevel"/>
+    <w:tmpl w:val="F8D6D974"/>
+    <w:lvl w:ilvl="0" w:tplc="04090001">
+      <w:start w:val="1"/>
+      <w:numFmt w:val="bullet"/>
+      <w:lvlText w:val=""/>
+      <w:lvlJc w:val="left"/>
+      <w:pPr>
+        <w:ind w:left="1440" w:hanging="360"/>
+      </w:pPr>
+      <w:rPr>
+        <w:rFonts w:ascii="Symbol" w:hAnsi="Symbol" w:hint="default"/>
+      </w:rPr>
+    </w:lvl>
+    <w:lvl w:ilvl="1" w:tplc="04090003" w:tentative="1">
+      <w:start w:val="1"/>
+      <w:numFmt w:val="bullet"/>
+      <w:lvlText w:val="o"/>
+      <w:lvlJc w:val="left"/>
+      <w:pPr>
+        <w:ind w:left="2160" w:hanging="360"/>
+      </w:pPr>
+      <w:rPr>
+        <w:rFonts w:ascii="Courier New" w:hAnsi="Courier New" w:cs="Courier New" w:hint="default"/>
+      </w:rPr>
+    </w:lvl>
+    <w:lvl w:ilvl="2" w:tplc="04090005" w:tentative="1">
+      <w:start w:val="1"/>
+      <w:numFmt w:val="bullet"/>
+      <w:lvlText w:val=""/>
+      <w:lvlJc w:val="left"/>
+      <w:pPr>
+        <w:ind w:left="2880" w:hanging="360"/>
+      </w:pPr>
+      <w:rPr>
+        <w:rFonts w:ascii="Wingdings" w:hAnsi="Wingdings" w:hint="default"/>
+      </w:rPr>
+    </w:lvl>
+    <w:lvl w:ilvl="3" w:tplc="04090001" w:tentative="1">
+      <w:start w:val="1"/>
+      <w:numFmt w:val="bullet"/>
+      <w:lvlText w:val=""/>
+      <w:lvlJc w:val="left"/>
+      <w:pPr>
+        <w:ind w:left="3600" w:hanging="360"/>
+      </w:pPr>
+      <w:rPr>
+        <w:rFonts w:ascii="Symbol" w:hAnsi="Symbol" w:hint="default"/>
+      </w:rPr>
+    </w:lvl>
+    <w:lvl w:ilvl="4" w:tplc="04090003" w:tentative="1">
+      <w:start w:val="1"/>
+      <w:numFmt w:val="bullet"/>
+      <w:lvlText w:val="o"/>
+      <w:lvlJc w:val="left"/>
+      <w:pPr>
+        <w:ind w:left="4320" w:hanging="360"/>
+      </w:pPr>
+      <w:rPr>
+        <w:rFonts w:ascii="Courier New" w:hAnsi="Courier New" w:cs="Courier New" w:hint="default"/>
+      </w:rPr>
+    </w:lvl>
+    <w:lvl w:ilvl="5" w:tplc="04090005" w:tentative="1">
+      <w:start w:val="1"/>
+      <w:numFmt w:val="bullet"/>
+      <w:lvlText w:val=""/>
+      <w:lvlJc w:val="left"/>
+      <w:pPr>
+        <w:ind w:left="5040" w:hanging="360"/>
+      </w:pPr>
+      <w:rPr>
+        <w:rFonts w:ascii="Wingdings" w:hAnsi="Wingdings" w:hint="default"/>
+      </w:rPr>
+    </w:lvl>
+    <w:lvl w:ilvl="6" w:tplc="04090001" w:tentative="1">
+      <w:start w:val="1"/>
+      <w:numFmt w:val="bullet"/>
+      <w:lvlText w:val=""/>
+      <w:lvlJc w:val="left"/>
+      <w:pPr>
+        <w:ind w:left="5760" w:hanging="360"/>
+      </w:pPr>
+      <w:rPr>
+        <w:rFonts w:ascii="Symbol" w:hAnsi="Symbol" w:hint="default"/>
+      </w:rPr>
+    </w:lvl>
+    <w:lvl w:ilvl="7" w:tplc="04090003" w:tentative="1">
+      <w:start w:val="1"/>
+      <w:numFmt w:val="bullet"/>
+      <w:lvlText w:val="o"/>
+      <w:lvlJc w:val="left"/>
+      <w:pPr>
+        <w:ind w:left="6480" w:hanging="360"/>
+      </w:pPr>
+      <w:rPr>
+        <w:rFonts w:ascii="Courier New" w:hAnsi="Courier New" w:cs="Courier New" w:hint="default"/>
+      </w:rPr>
+    </w:lvl>
+    <w:lvl w:ilvl="8" w:tplc="04090005" w:tentative="1">
+      <w:start w:val="1"/>
+      <w:numFmt w:val="bullet"/>
+      <w:lvlText w:val=""/>
+      <w:lvlJc w:val="left"/>
+      <w:pPr>
+        <w:ind w:left="7200" w:hanging="360"/>
+      </w:pPr>
+      <w:rPr>
+        <w:rFonts w:ascii="Wingdings" w:hAnsi="Wingdings" w:hint="default"/>
+      </w:rPr>
+    </w:lvl>
+  </w:abstractNum>
   <w:num w:numId="1">
     <w:abstractNumId w:val="0"/>
+  </w:num>
+  <w:num w:numId="2">
+    <w:abstractNumId w:val="1"/>
   </w:num>
 </w:numbering>
 </file>

</xml_diff>